<commit_message>
Se corrigió el diccionario de la documentación externa
</commit_message>
<xml_diff>
--- a/Documentación Externa.docx
+++ b/Documentación Externa.docx
@@ -46,7 +46,7 @@
         <mc:AlternateContent>
           <mc:Choice Requires="wps">
             <w:drawing>
-              <wp:anchor distT="45720" distB="45720" distL="114300" distR="114300" simplePos="0" relativeHeight="251674624" behindDoc="0" locked="0" layoutInCell="1" allowOverlap="1" wp14:anchorId="162D1090" wp14:editId="59E1176A">
+              <wp:anchor distT="45720" distB="45720" distL="114300" distR="114300" simplePos="0" relativeHeight="251674624" behindDoc="0" locked="0" layoutInCell="1" allowOverlap="1" wp14:anchorId="1AED113C" wp14:editId="13BADD74">
                 <wp:simplePos x="0" y="0"/>
                 <wp:positionH relativeFrom="margin">
                   <wp:posOffset>2559050</wp:posOffset>
@@ -166,7 +166,7 @@
         <mc:AlternateContent>
           <mc:Choice Requires="wps">
             <w:drawing>
-              <wp:anchor distT="0" distB="0" distL="114300" distR="114300" simplePos="0" relativeHeight="251672576" behindDoc="0" locked="0" layoutInCell="1" allowOverlap="1" wp14:anchorId="2AE52FBC" wp14:editId="356506DB">
+              <wp:anchor distT="0" distB="0" distL="114300" distR="114300" simplePos="0" relativeHeight="251672576" behindDoc="0" locked="0" layoutInCell="1" allowOverlap="1" wp14:anchorId="02CE6D88" wp14:editId="444CAB56">
                 <wp:simplePos x="0" y="0"/>
                 <wp:positionH relativeFrom="column">
                   <wp:posOffset>558140</wp:posOffset>
@@ -254,7 +254,7 @@
         <mc:AlternateContent>
           <mc:Choice Requires="wps">
             <w:drawing>
-              <wp:anchor distT="0" distB="0" distL="114300" distR="114300" simplePos="0" relativeHeight="251670528" behindDoc="0" locked="0" layoutInCell="1" allowOverlap="1">
+              <wp:anchor distT="0" distB="0" distL="114300" distR="114300" simplePos="0" relativeHeight="251670528" behindDoc="0" locked="0" layoutInCell="1" allowOverlap="1" wp14:anchorId="4C55CD2C" wp14:editId="12ACF40B">
                 <wp:simplePos x="0" y="0"/>
                 <wp:positionH relativeFrom="margin">
                   <wp:posOffset>463836</wp:posOffset>
@@ -355,7 +355,7 @@
         <mc:AlternateContent>
           <mc:Choice Requires="wps">
             <w:drawing>
-              <wp:anchor distT="45720" distB="45720" distL="114300" distR="114300" simplePos="0" relativeHeight="251669504" behindDoc="0" locked="0" layoutInCell="1" allowOverlap="1" wp14:anchorId="6BF70B8D" wp14:editId="7F8310D6">
+              <wp:anchor distT="45720" distB="45720" distL="114300" distR="114300" simplePos="0" relativeHeight="251669504" behindDoc="0" locked="0" layoutInCell="1" allowOverlap="1" wp14:anchorId="101B026C" wp14:editId="77389417">
                 <wp:simplePos x="0" y="0"/>
                 <wp:positionH relativeFrom="margin">
                   <wp:posOffset>3229610</wp:posOffset>
@@ -471,7 +471,7 @@
         <mc:AlternateContent>
           <mc:Choice Requires="wps">
             <w:drawing>
-              <wp:anchor distT="0" distB="0" distL="114300" distR="114300" simplePos="0" relativeHeight="251667456" behindDoc="0" locked="0" layoutInCell="1" allowOverlap="1" wp14:anchorId="49ECCAC5" wp14:editId="1C2BC4B4">
+              <wp:anchor distT="0" distB="0" distL="114300" distR="114300" simplePos="0" relativeHeight="251667456" behindDoc="0" locked="0" layoutInCell="1" allowOverlap="1" wp14:anchorId="509632A9" wp14:editId="2D22646C">
                 <wp:simplePos x="0" y="0"/>
                 <wp:positionH relativeFrom="column">
                   <wp:posOffset>1335974</wp:posOffset>
@@ -545,7 +545,7 @@
         <mc:AlternateContent>
           <mc:Choice Requires="wps">
             <w:drawing>
-              <wp:anchor distT="45720" distB="45720" distL="114300" distR="114300" simplePos="0" relativeHeight="251665408" behindDoc="0" locked="0" layoutInCell="1" allowOverlap="1" wp14:anchorId="1EFE4481" wp14:editId="1B96D2AC">
+              <wp:anchor distT="45720" distB="45720" distL="114300" distR="114300" simplePos="0" relativeHeight="251665408" behindDoc="0" locked="0" layoutInCell="1" allowOverlap="1" wp14:anchorId="1B7353B6" wp14:editId="325F23BE">
                 <wp:simplePos x="0" y="0"/>
                 <wp:positionH relativeFrom="margin">
                   <wp:posOffset>3847465</wp:posOffset>
@@ -693,7 +693,7 @@
         <mc:AlternateContent>
           <mc:Choice Requires="wps">
             <w:drawing>
-              <wp:anchor distT="0" distB="0" distL="114300" distR="114300" simplePos="0" relativeHeight="251663360" behindDoc="0" locked="0" layoutInCell="1" allowOverlap="1" wp14:anchorId="6A298A54" wp14:editId="56ACA5FC">
+              <wp:anchor distT="0" distB="0" distL="114300" distR="114300" simplePos="0" relativeHeight="251663360" behindDoc="0" locked="0" layoutInCell="1" allowOverlap="1" wp14:anchorId="06EAF376" wp14:editId="7E8ABB9F">
                 <wp:simplePos x="0" y="0"/>
                 <wp:positionH relativeFrom="column">
                   <wp:posOffset>1834738</wp:posOffset>
@@ -770,7 +770,7 @@
         <mc:AlternateContent>
           <mc:Choice Requires="wps">
             <w:drawing>
-              <wp:anchor distT="45720" distB="45720" distL="114300" distR="114300" simplePos="0" relativeHeight="251661312" behindDoc="0" locked="0" layoutInCell="1" allowOverlap="1">
+              <wp:anchor distT="45720" distB="45720" distL="114300" distR="114300" simplePos="0" relativeHeight="251661312" behindDoc="0" locked="0" layoutInCell="1" allowOverlap="1" wp14:anchorId="2B4CC716" wp14:editId="3B7E6871">
                 <wp:simplePos x="0" y="0"/>
                 <wp:positionH relativeFrom="margin">
                   <wp:posOffset>3859431</wp:posOffset>
@@ -886,7 +886,7 @@
         <mc:AlternateContent>
           <mc:Choice Requires="wps">
             <w:drawing>
-              <wp:anchor distT="0" distB="0" distL="114300" distR="114300" simplePos="0" relativeHeight="251659264" behindDoc="0" locked="0" layoutInCell="1" allowOverlap="1">
+              <wp:anchor distT="0" distB="0" distL="114300" distR="114300" simplePos="0" relativeHeight="251659264" behindDoc="0" locked="0" layoutInCell="1" allowOverlap="1" wp14:anchorId="7B797B88" wp14:editId="7E85115B">
                 <wp:simplePos x="0" y="0"/>
                 <wp:positionH relativeFrom="column">
                   <wp:posOffset>1829048</wp:posOffset>
@@ -952,7 +952,7 @@
           <w:noProof/>
         </w:rPr>
         <w:drawing>
-          <wp:anchor distT="0" distB="0" distL="114300" distR="114300" simplePos="0" relativeHeight="251658240" behindDoc="0" locked="0" layoutInCell="1" allowOverlap="1" wp14:anchorId="5C3C8BB7">
+          <wp:anchor distT="0" distB="0" distL="114300" distR="114300" simplePos="0" relativeHeight="251658240" behindDoc="0" locked="0" layoutInCell="1" allowOverlap="1" wp14:anchorId="51F7C120" wp14:editId="28B8C636">
             <wp:simplePos x="0" y="0"/>
             <wp:positionH relativeFrom="margin">
               <wp:posOffset>-285750</wp:posOffset>
@@ -1232,7 +1232,7 @@
         <mc:AlternateContent>
           <mc:Choice Requires="wps">
             <w:drawing>
-              <wp:anchor distT="0" distB="0" distL="114300" distR="114300" simplePos="0" relativeHeight="251675648" behindDoc="0" locked="0" layoutInCell="1" allowOverlap="1">
+              <wp:anchor distT="0" distB="0" distL="114300" distR="114300" simplePos="0" relativeHeight="251675648" behindDoc="0" locked="0" layoutInCell="1" allowOverlap="1" wp14:anchorId="5398DA6F" wp14:editId="2A00C5D8">
                 <wp:simplePos x="0" y="0"/>
                 <wp:positionH relativeFrom="margin">
                   <wp:align>center</wp:align>
@@ -1358,7 +1358,7 @@
         <mc:AlternateContent>
           <mc:Choice Requires="wps">
             <w:drawing>
-              <wp:anchor distT="0" distB="0" distL="114300" distR="114300" simplePos="0" relativeHeight="251688960" behindDoc="0" locked="0" layoutInCell="1" allowOverlap="1">
+              <wp:anchor distT="0" distB="0" distL="114300" distR="114300" simplePos="0" relativeHeight="251688960" behindDoc="0" locked="0" layoutInCell="1" allowOverlap="1" wp14:anchorId="7AB2AA0F" wp14:editId="3333034D">
                 <wp:simplePos x="0" y="0"/>
                 <wp:positionH relativeFrom="column">
                   <wp:posOffset>2995591</wp:posOffset>
@@ -1431,7 +1431,7 @@
         <mc:AlternateContent>
           <mc:Choice Requires="wps">
             <w:drawing>
-              <wp:anchor distT="0" distB="0" distL="114300" distR="114300" simplePos="0" relativeHeight="251687936" behindDoc="0" locked="0" layoutInCell="1" allowOverlap="1">
+              <wp:anchor distT="0" distB="0" distL="114300" distR="114300" simplePos="0" relativeHeight="251687936" behindDoc="0" locked="0" layoutInCell="1" allowOverlap="1" wp14:anchorId="47127292" wp14:editId="29C21D76">
                 <wp:simplePos x="0" y="0"/>
                 <wp:positionH relativeFrom="column">
                   <wp:posOffset>2987316</wp:posOffset>
@@ -1500,7 +1500,7 @@
         <mc:AlternateContent>
           <mc:Choice Requires="wps">
             <w:drawing>
-              <wp:anchor distT="0" distB="0" distL="114300" distR="114300" simplePos="0" relativeHeight="251686912" behindDoc="0" locked="0" layoutInCell="1" allowOverlap="1">
+              <wp:anchor distT="0" distB="0" distL="114300" distR="114300" simplePos="0" relativeHeight="251686912" behindDoc="0" locked="0" layoutInCell="1" allowOverlap="1" wp14:anchorId="16F10A37" wp14:editId="3821AB5C">
                 <wp:simplePos x="0" y="0"/>
                 <wp:positionH relativeFrom="margin">
                   <wp:align>center</wp:align>
@@ -1570,7 +1570,7 @@
         <mc:AlternateContent>
           <mc:Choice Requires="wps">
             <w:drawing>
-              <wp:anchor distT="0" distB="0" distL="114300" distR="114300" simplePos="0" relativeHeight="251685888" behindDoc="0" locked="0" layoutInCell="1" allowOverlap="1" wp14:anchorId="2D6E9775" wp14:editId="06B53A80">
+              <wp:anchor distT="0" distB="0" distL="114300" distR="114300" simplePos="0" relativeHeight="251685888" behindDoc="0" locked="0" layoutInCell="1" allowOverlap="1" wp14:anchorId="7EB7B7EB" wp14:editId="6917A7DB">
                 <wp:simplePos x="0" y="0"/>
                 <wp:positionH relativeFrom="margin">
                   <wp:posOffset>2962910</wp:posOffset>
@@ -1640,7 +1640,7 @@
         <mc:AlternateContent>
           <mc:Choice Requires="wps">
             <w:drawing>
-              <wp:anchor distT="0" distB="0" distL="114300" distR="114300" simplePos="0" relativeHeight="251683840" behindDoc="0" locked="0" layoutInCell="1" allowOverlap="1">
+              <wp:anchor distT="0" distB="0" distL="114300" distR="114300" simplePos="0" relativeHeight="251683840" behindDoc="0" locked="0" layoutInCell="1" allowOverlap="1" wp14:anchorId="4B8F7591" wp14:editId="599E22ED">
                 <wp:simplePos x="0" y="0"/>
                 <wp:positionH relativeFrom="margin">
                   <wp:align>center</wp:align>
@@ -1710,7 +1710,7 @@
         <mc:AlternateContent>
           <mc:Choice Requires="wps">
             <w:drawing>
-              <wp:anchor distT="0" distB="0" distL="114300" distR="114300" simplePos="0" relativeHeight="251678720" behindDoc="0" locked="0" layoutInCell="1" allowOverlap="1">
+              <wp:anchor distT="0" distB="0" distL="114300" distR="114300" simplePos="0" relativeHeight="251678720" behindDoc="0" locked="0" layoutInCell="1" allowOverlap="1" wp14:anchorId="22AEC37A" wp14:editId="258DEFF2">
                 <wp:simplePos x="0" y="0"/>
                 <wp:positionH relativeFrom="margin">
                   <wp:align>center</wp:align>
@@ -1849,7 +1849,7 @@
         <mc:AlternateContent>
           <mc:Choice Requires="wps">
             <w:drawing>
-              <wp:anchor distT="0" distB="0" distL="114300" distR="114300" simplePos="0" relativeHeight="251677696" behindDoc="0" locked="0" layoutInCell="1" allowOverlap="1">
+              <wp:anchor distT="0" distB="0" distL="114300" distR="114300" simplePos="0" relativeHeight="251677696" behindDoc="0" locked="0" layoutInCell="1" allowOverlap="1" wp14:anchorId="513ADB79" wp14:editId="5A029283">
                 <wp:simplePos x="0" y="0"/>
                 <wp:positionH relativeFrom="margin">
                   <wp:align>center</wp:align>
@@ -1954,7 +1954,7 @@
         <mc:AlternateContent>
           <mc:Choice Requires="wps">
             <w:drawing>
-              <wp:anchor distT="0" distB="0" distL="114300" distR="114300" simplePos="0" relativeHeight="251679744" behindDoc="0" locked="0" layoutInCell="1" allowOverlap="1">
+              <wp:anchor distT="0" distB="0" distL="114300" distR="114300" simplePos="0" relativeHeight="251679744" behindDoc="0" locked="0" layoutInCell="1" allowOverlap="1" wp14:anchorId="2FBB9876" wp14:editId="4AD4BDC9">
                 <wp:simplePos x="0" y="0"/>
                 <wp:positionH relativeFrom="margin">
                   <wp:align>center</wp:align>
@@ -2071,7 +2071,7 @@
         <mc:AlternateContent>
           <mc:Choice Requires="wps">
             <w:drawing>
-              <wp:anchor distT="0" distB="0" distL="114300" distR="114300" simplePos="0" relativeHeight="251680768" behindDoc="0" locked="0" layoutInCell="1" allowOverlap="1">
+              <wp:anchor distT="0" distB="0" distL="114300" distR="114300" simplePos="0" relativeHeight="251680768" behindDoc="0" locked="0" layoutInCell="1" allowOverlap="1" wp14:anchorId="5E819678" wp14:editId="2C765A41">
                 <wp:simplePos x="0" y="0"/>
                 <wp:positionH relativeFrom="margin">
                   <wp:posOffset>1943735</wp:posOffset>
@@ -2168,7 +2168,7 @@
         <mc:AlternateContent>
           <mc:Choice Requires="wps">
             <w:drawing>
-              <wp:anchor distT="0" distB="0" distL="114300" distR="114300" simplePos="0" relativeHeight="251682816" behindDoc="0" locked="0" layoutInCell="1" allowOverlap="1" wp14:anchorId="333CCD06" wp14:editId="3E92344C">
+              <wp:anchor distT="0" distB="0" distL="114300" distR="114300" simplePos="0" relativeHeight="251682816" behindDoc="0" locked="0" layoutInCell="1" allowOverlap="1" wp14:anchorId="53712F3A" wp14:editId="382DA614">
                 <wp:simplePos x="0" y="0"/>
                 <wp:positionH relativeFrom="margin">
                   <wp:posOffset>1800737</wp:posOffset>
@@ -2545,13 +2545,14 @@
         <w:tblLook w:val="04A0" w:firstRow="1" w:lastRow="0" w:firstColumn="1" w:lastColumn="0" w:noHBand="0" w:noVBand="1"/>
       </w:tblPr>
       <w:tblGrid>
-        <w:gridCol w:w="2263"/>
-        <w:gridCol w:w="7089"/>
+        <w:gridCol w:w="1296"/>
+        <w:gridCol w:w="1556"/>
+        <w:gridCol w:w="6500"/>
       </w:tblGrid>
       <w:tr>
         <w:tc>
           <w:tcPr>
-            <w:tcW w:w="2263" w:type="dxa"/>
+            <w:tcW w:w="1296" w:type="dxa"/>
           </w:tcPr>
           <w:p>
             <w:pPr>
@@ -2570,13 +2571,38 @@
                 <w:sz w:val="24"/>
                 <w:szCs w:val="24"/>
               </w:rPr>
-              <w:t>Etiquetas y atributos</w:t>
+              <w:t>Campo</w:t>
             </w:r>
           </w:p>
         </w:tc>
         <w:tc>
           <w:tcPr>
-            <w:tcW w:w="7089" w:type="dxa"/>
+            <w:tcW w:w="1556" w:type="dxa"/>
+          </w:tcPr>
+          <w:p>
+            <w:pPr>
+              <w:tabs>
+                <w:tab w:val="left" w:pos="7830"/>
+              </w:tabs>
+              <w:rPr>
+                <w:rFonts w:ascii="Times New Roman" w:hAnsi="Times New Roman" w:cs="Times New Roman"/>
+                <w:sz w:val="24"/>
+                <w:szCs w:val="24"/>
+              </w:rPr>
+            </w:pPr>
+            <w:r>
+              <w:rPr>
+                <w:rFonts w:ascii="Times New Roman" w:hAnsi="Times New Roman" w:cs="Times New Roman"/>
+                <w:sz w:val="24"/>
+                <w:szCs w:val="24"/>
+              </w:rPr>
+              <w:t>Tipo de dato</w:t>
+            </w:r>
+          </w:p>
+        </w:tc>
+        <w:tc>
+          <w:tcPr>
+            <w:tcW w:w="6500" w:type="dxa"/>
           </w:tcPr>
           <w:p>
             <w:pPr>
@@ -2603,7 +2629,7 @@
       <w:tr>
         <w:tc>
           <w:tcPr>
-            <w:tcW w:w="2263" w:type="dxa"/>
+            <w:tcW w:w="1296" w:type="dxa"/>
           </w:tcPr>
           <w:p>
             <w:pPr>
@@ -2622,45 +2648,13 @@
                 <w:sz w:val="24"/>
                 <w:szCs w:val="24"/>
               </w:rPr>
-              <w:t>&lt;</w:t>
-            </w:r>
-            <w:r>
-              <w:rPr>
-                <w:rFonts w:ascii="Times New Roman" w:hAnsi="Times New Roman" w:cs="Times New Roman"/>
-                <w:sz w:val="24"/>
-                <w:szCs w:val="24"/>
-              </w:rPr>
-              <w:t>h1</w:t>
-            </w:r>
-            <w:r>
-              <w:rPr>
-                <w:rFonts w:ascii="Times New Roman" w:hAnsi="Times New Roman" w:cs="Times New Roman"/>
-                <w:sz w:val="24"/>
-                <w:szCs w:val="24"/>
-              </w:rPr>
-              <w:t>&gt;&lt;/</w:t>
-            </w:r>
-            <w:r>
-              <w:rPr>
-                <w:rFonts w:ascii="Times New Roman" w:hAnsi="Times New Roman" w:cs="Times New Roman"/>
-                <w:sz w:val="24"/>
-                <w:szCs w:val="24"/>
-              </w:rPr>
-              <w:t>h1</w:t>
-            </w:r>
-            <w:r>
-              <w:rPr>
-                <w:rFonts w:ascii="Times New Roman" w:hAnsi="Times New Roman" w:cs="Times New Roman"/>
-                <w:sz w:val="24"/>
-                <w:szCs w:val="24"/>
-              </w:rPr>
-              <w:t>&gt;</w:t>
+              <w:t>Variable a</w:t>
             </w:r>
           </w:p>
         </w:tc>
         <w:tc>
           <w:tcPr>
-            <w:tcW w:w="7089" w:type="dxa"/>
+            <w:tcW w:w="1556" w:type="dxa"/>
           </w:tcPr>
           <w:p>
             <w:pPr>
@@ -2673,23 +2667,38 @@
                 <w:szCs w:val="24"/>
               </w:rPr>
             </w:pPr>
-            <w:proofErr w:type="spellStart"/>
             <w:r>
               <w:rPr>
                 <w:rFonts w:ascii="Times New Roman" w:hAnsi="Times New Roman" w:cs="Times New Roman"/>
                 <w:sz w:val="24"/>
                 <w:szCs w:val="24"/>
               </w:rPr>
-              <w:t>Utilzado</w:t>
+              <w:t>Number</w:t>
             </w:r>
-            <w:proofErr w:type="spellEnd"/>
+          </w:p>
+        </w:tc>
+        <w:tc>
+          <w:tcPr>
+            <w:tcW w:w="6500" w:type="dxa"/>
+          </w:tcPr>
+          <w:p>
+            <w:pPr>
+              <w:tabs>
+                <w:tab w:val="left" w:pos="7830"/>
+              </w:tabs>
+              <w:rPr>
+                <w:rFonts w:ascii="Times New Roman" w:hAnsi="Times New Roman" w:cs="Times New Roman"/>
+                <w:sz w:val="24"/>
+                <w:szCs w:val="24"/>
+              </w:rPr>
+            </w:pPr>
             <w:r>
               <w:rPr>
                 <w:rFonts w:ascii="Times New Roman" w:hAnsi="Times New Roman" w:cs="Times New Roman"/>
                 <w:sz w:val="24"/>
                 <w:szCs w:val="24"/>
               </w:rPr>
-              <w:t xml:space="preserve"> para identificar la cabecera más importante de una página web.</w:t>
+              <w:t>Recibe el primer dato que el usuario introduzca.</w:t>
             </w:r>
           </w:p>
         </w:tc>
@@ -2697,7 +2706,7 @@
       <w:tr>
         <w:tc>
           <w:tcPr>
-            <w:tcW w:w="2263" w:type="dxa"/>
+            <w:tcW w:w="1296" w:type="dxa"/>
           </w:tcPr>
           <w:p>
             <w:pPr>
@@ -2716,13 +2725,13 @@
                 <w:sz w:val="24"/>
                 <w:szCs w:val="24"/>
               </w:rPr>
-              <w:t>&lt;p&gt;&lt;/p&gt;</w:t>
+              <w:t>Variable b</w:t>
             </w:r>
           </w:p>
         </w:tc>
         <w:tc>
           <w:tcPr>
-            <w:tcW w:w="7089" w:type="dxa"/>
+            <w:tcW w:w="1556" w:type="dxa"/>
           </w:tcPr>
           <w:p>
             <w:pPr>
@@ -2741,15 +2750,32 @@
                 <w:sz w:val="24"/>
                 <w:szCs w:val="24"/>
               </w:rPr>
-              <w:t>E</w:t>
+              <w:t>Number</w:t>
             </w:r>
+          </w:p>
+        </w:tc>
+        <w:tc>
+          <w:tcPr>
+            <w:tcW w:w="6500" w:type="dxa"/>
+          </w:tcPr>
+          <w:p>
+            <w:pPr>
+              <w:tabs>
+                <w:tab w:val="left" w:pos="7830"/>
+              </w:tabs>
+              <w:rPr>
+                <w:rFonts w:ascii="Times New Roman" w:hAnsi="Times New Roman" w:cs="Times New Roman"/>
+                <w:sz w:val="24"/>
+                <w:szCs w:val="24"/>
+              </w:rPr>
+            </w:pPr>
             <w:r>
               <w:rPr>
                 <w:rFonts w:ascii="Times New Roman" w:hAnsi="Times New Roman" w:cs="Times New Roman"/>
                 <w:sz w:val="24"/>
                 <w:szCs w:val="24"/>
               </w:rPr>
-              <w:t>s el apropiado para distribuir el texto en párrafos.</w:t>
+              <w:t>Recibe el segundo dato que el usuario introduzca.</w:t>
             </w:r>
           </w:p>
         </w:tc>
@@ -2757,7 +2783,7 @@
       <w:tr>
         <w:tc>
           <w:tcPr>
-            <w:tcW w:w="2263" w:type="dxa"/>
+            <w:tcW w:w="1296" w:type="dxa"/>
           </w:tcPr>
           <w:p>
             <w:pPr>
@@ -2776,31 +2802,13 @@
                 <w:sz w:val="24"/>
                 <w:szCs w:val="24"/>
               </w:rPr>
-              <w:t>&lt;</w:t>
-            </w:r>
-            <w:proofErr w:type="spellStart"/>
-            <w:r>
-              <w:rPr>
-                <w:rFonts w:ascii="Times New Roman" w:hAnsi="Times New Roman" w:cs="Times New Roman"/>
-                <w:sz w:val="24"/>
-                <w:szCs w:val="24"/>
-              </w:rPr>
-              <w:t>br</w:t>
-            </w:r>
-            <w:proofErr w:type="spellEnd"/>
-            <w:r>
-              <w:rPr>
-                <w:rFonts w:ascii="Times New Roman" w:hAnsi="Times New Roman" w:cs="Times New Roman"/>
-                <w:sz w:val="24"/>
-                <w:szCs w:val="24"/>
-              </w:rPr>
-              <w:t>&gt;</w:t>
+              <w:t>Resultado</w:t>
             </w:r>
           </w:p>
         </w:tc>
         <w:tc>
           <w:tcPr>
-            <w:tcW w:w="7089" w:type="dxa"/>
+            <w:tcW w:w="1556" w:type="dxa"/>
           </w:tcPr>
           <w:p>
             <w:pPr>
@@ -2819,15 +2827,32 @@
                 <w:sz w:val="24"/>
                 <w:szCs w:val="24"/>
               </w:rPr>
-              <w:t>P</w:t>
+              <w:t>Number</w:t>
             </w:r>
+          </w:p>
+        </w:tc>
+        <w:tc>
+          <w:tcPr>
+            <w:tcW w:w="6500" w:type="dxa"/>
+          </w:tcPr>
+          <w:p>
+            <w:pPr>
+              <w:tabs>
+                <w:tab w:val="left" w:pos="7830"/>
+              </w:tabs>
+              <w:rPr>
+                <w:rFonts w:ascii="Times New Roman" w:hAnsi="Times New Roman" w:cs="Times New Roman"/>
+                <w:sz w:val="24"/>
+                <w:szCs w:val="24"/>
+              </w:rPr>
+            </w:pPr>
             <w:r>
               <w:rPr>
                 <w:rFonts w:ascii="Times New Roman" w:hAnsi="Times New Roman" w:cs="Times New Roman"/>
                 <w:sz w:val="24"/>
                 <w:szCs w:val="24"/>
               </w:rPr>
-              <w:t>roduce un salto de línea en el texto</w:t>
+              <w:t>Muestra el resultado de la operación que el usuario seleccionó.</w:t>
             </w:r>
           </w:p>
         </w:tc>
@@ -2835,7 +2860,7 @@
       <w:tr>
         <w:tc>
           <w:tcPr>
-            <w:tcW w:w="2263" w:type="dxa"/>
+            <w:tcW w:w="1296" w:type="dxa"/>
           </w:tcPr>
           <w:p>
             <w:pPr>
@@ -2854,49 +2879,13 @@
                 <w:sz w:val="24"/>
                 <w:szCs w:val="24"/>
               </w:rPr>
-              <w:t>&lt;</w:t>
-            </w:r>
-            <w:proofErr w:type="spellStart"/>
-            <w:r>
-              <w:rPr>
-                <w:rFonts w:ascii="Times New Roman" w:hAnsi="Times New Roman" w:cs="Times New Roman"/>
-                <w:sz w:val="24"/>
-                <w:szCs w:val="24"/>
-              </w:rPr>
-              <w:t>label</w:t>
-            </w:r>
-            <w:proofErr w:type="spellEnd"/>
-            <w:r>
-              <w:rPr>
-                <w:rFonts w:ascii="Times New Roman" w:hAnsi="Times New Roman" w:cs="Times New Roman"/>
-                <w:sz w:val="24"/>
-                <w:szCs w:val="24"/>
-              </w:rPr>
-              <w:t>&gt;&lt;/</w:t>
-            </w:r>
-            <w:proofErr w:type="spellStart"/>
-            <w:r>
-              <w:rPr>
-                <w:rFonts w:ascii="Times New Roman" w:hAnsi="Times New Roman" w:cs="Times New Roman"/>
-                <w:sz w:val="24"/>
-                <w:szCs w:val="24"/>
-              </w:rPr>
-              <w:t>label</w:t>
-            </w:r>
-            <w:proofErr w:type="spellEnd"/>
-            <w:r>
-              <w:rPr>
-                <w:rFonts w:ascii="Times New Roman" w:hAnsi="Times New Roman" w:cs="Times New Roman"/>
-                <w:sz w:val="24"/>
-                <w:szCs w:val="24"/>
-              </w:rPr>
-              <w:t>&gt;</w:t>
+              <w:t>Sumar</w:t>
             </w:r>
           </w:p>
         </w:tc>
         <w:tc>
           <w:tcPr>
-            <w:tcW w:w="7089" w:type="dxa"/>
+            <w:tcW w:w="1556" w:type="dxa"/>
           </w:tcPr>
           <w:p>
             <w:pPr>
@@ -2915,77 +2904,32 @@
                 <w:sz w:val="24"/>
                 <w:szCs w:val="24"/>
               </w:rPr>
-              <w:t xml:space="preserve">Este puede estar asociado con un control ya sea mediante la </w:t>
+              <w:t>Button</w:t>
             </w:r>
+          </w:p>
+        </w:tc>
+        <w:tc>
+          <w:tcPr>
+            <w:tcW w:w="6500" w:type="dxa"/>
+          </w:tcPr>
+          <w:p>
+            <w:pPr>
+              <w:tabs>
+                <w:tab w:val="left" w:pos="7830"/>
+              </w:tabs>
+              <w:rPr>
+                <w:rFonts w:ascii="Times New Roman" w:hAnsi="Times New Roman" w:cs="Times New Roman"/>
+                <w:sz w:val="24"/>
+                <w:szCs w:val="24"/>
+              </w:rPr>
+            </w:pPr>
             <w:r>
               <w:rPr>
                 <w:rFonts w:ascii="Times New Roman" w:hAnsi="Times New Roman" w:cs="Times New Roman"/>
                 <w:sz w:val="24"/>
                 <w:szCs w:val="24"/>
               </w:rPr>
-              <w:t>utilización</w:t>
-            </w:r>
-            <w:r>
-              <w:rPr>
-                <w:rFonts w:ascii="Times New Roman" w:hAnsi="Times New Roman" w:cs="Times New Roman"/>
-                <w:sz w:val="24"/>
-                <w:szCs w:val="24"/>
-              </w:rPr>
-              <w:t xml:space="preserve"> del atributo </w:t>
-            </w:r>
-            <w:proofErr w:type="spellStart"/>
-            <w:r>
-              <w:rPr>
-                <w:rFonts w:ascii="Times New Roman" w:hAnsi="Times New Roman" w:cs="Times New Roman"/>
-                <w:sz w:val="24"/>
-                <w:szCs w:val="24"/>
-              </w:rPr>
-              <w:t>for</w:t>
-            </w:r>
-            <w:proofErr w:type="spellEnd"/>
-            <w:r>
-              <w:rPr>
-                <w:rFonts w:ascii="Times New Roman" w:hAnsi="Times New Roman" w:cs="Times New Roman"/>
-                <w:sz w:val="24"/>
-                <w:szCs w:val="24"/>
-              </w:rPr>
-              <w:t xml:space="preserve">, o ubicando el control dentro del elemento </w:t>
-            </w:r>
-            <w:proofErr w:type="spellStart"/>
-            <w:r>
-              <w:rPr>
-                <w:rFonts w:ascii="Times New Roman" w:hAnsi="Times New Roman" w:cs="Times New Roman"/>
-                <w:sz w:val="24"/>
-                <w:szCs w:val="24"/>
-              </w:rPr>
-              <w:t>label</w:t>
-            </w:r>
-            <w:proofErr w:type="spellEnd"/>
-            <w:r>
-              <w:rPr>
-                <w:rFonts w:ascii="Times New Roman" w:hAnsi="Times New Roman" w:cs="Times New Roman"/>
-                <w:sz w:val="24"/>
-                <w:szCs w:val="24"/>
-              </w:rPr>
-              <w:t xml:space="preserve">. Tal control es llamado "el control etiquetado" del elemento </w:t>
-            </w:r>
-            <w:proofErr w:type="spellStart"/>
-            <w:r>
-              <w:rPr>
-                <w:rFonts w:ascii="Times New Roman" w:hAnsi="Times New Roman" w:cs="Times New Roman"/>
-                <w:sz w:val="24"/>
-                <w:szCs w:val="24"/>
-              </w:rPr>
-              <w:t>label</w:t>
-            </w:r>
-            <w:proofErr w:type="spellEnd"/>
-            <w:r>
-              <w:rPr>
-                <w:rFonts w:ascii="Times New Roman" w:hAnsi="Times New Roman" w:cs="Times New Roman"/>
-                <w:sz w:val="24"/>
-                <w:szCs w:val="24"/>
-              </w:rPr>
-              <w:t>.</w:t>
+              <w:t>Realiza la suma de los 2 números enteros.</w:t>
             </w:r>
           </w:p>
         </w:tc>
@@ -2993,7 +2937,7 @@
       <w:tr>
         <w:tc>
           <w:tcPr>
-            <w:tcW w:w="2263" w:type="dxa"/>
+            <w:tcW w:w="1296" w:type="dxa"/>
           </w:tcPr>
           <w:p>
             <w:pPr>
@@ -3012,45 +2956,13 @@
                 <w:sz w:val="24"/>
                 <w:szCs w:val="24"/>
               </w:rPr>
-              <w:t>&lt;</w:t>
-            </w:r>
-            <w:r>
-              <w:rPr>
-                <w:rFonts w:ascii="Times New Roman" w:hAnsi="Times New Roman" w:cs="Times New Roman"/>
-                <w:sz w:val="24"/>
-                <w:szCs w:val="24"/>
-              </w:rPr>
-              <w:t>input</w:t>
-            </w:r>
-            <w:r>
-              <w:rPr>
-                <w:rFonts w:ascii="Times New Roman" w:hAnsi="Times New Roman" w:cs="Times New Roman"/>
-                <w:sz w:val="24"/>
-                <w:szCs w:val="24"/>
-              </w:rPr>
-              <w:t>&gt;&lt;/</w:t>
-            </w:r>
-            <w:r>
-              <w:rPr>
-                <w:rFonts w:ascii="Times New Roman" w:hAnsi="Times New Roman" w:cs="Times New Roman"/>
-                <w:sz w:val="24"/>
-                <w:szCs w:val="24"/>
-              </w:rPr>
-              <w:t>input</w:t>
-            </w:r>
-            <w:r>
-              <w:rPr>
-                <w:rFonts w:ascii="Times New Roman" w:hAnsi="Times New Roman" w:cs="Times New Roman"/>
-                <w:sz w:val="24"/>
-                <w:szCs w:val="24"/>
-              </w:rPr>
-              <w:t>&gt;</w:t>
+              <w:t>Restar</w:t>
             </w:r>
           </w:p>
         </w:tc>
         <w:tc>
           <w:tcPr>
-            <w:tcW w:w="7089" w:type="dxa"/>
+            <w:tcW w:w="1556" w:type="dxa"/>
           </w:tcPr>
           <w:p>
             <w:pPr>
@@ -3069,7 +2981,32 @@
                 <w:sz w:val="24"/>
                 <w:szCs w:val="24"/>
               </w:rPr>
-              <w:t>S</w:t>
+              <w:t>Button</w:t>
+            </w:r>
+          </w:p>
+        </w:tc>
+        <w:tc>
+          <w:tcPr>
+            <w:tcW w:w="6500" w:type="dxa"/>
+          </w:tcPr>
+          <w:p>
+            <w:pPr>
+              <w:tabs>
+                <w:tab w:val="left" w:pos="7830"/>
+              </w:tabs>
+              <w:rPr>
+                <w:rFonts w:ascii="Times New Roman" w:hAnsi="Times New Roman" w:cs="Times New Roman"/>
+                <w:sz w:val="24"/>
+                <w:szCs w:val="24"/>
+              </w:rPr>
+            </w:pPr>
+            <w:r>
+              <w:rPr>
+                <w:rFonts w:ascii="Times New Roman" w:hAnsi="Times New Roman" w:cs="Times New Roman"/>
+                <w:sz w:val="24"/>
+                <w:szCs w:val="24"/>
+              </w:rPr>
+              <w:t xml:space="preserve">Realiza la </w:t>
             </w:r>
             <w:r>
               <w:rPr>
@@ -3077,7 +3014,15 @@
                 <w:sz w:val="24"/>
                 <w:szCs w:val="24"/>
               </w:rPr>
-              <w:t>e usa para crear controles interactivos para formularios basados en la web, que reciban datos del usuario.</w:t>
+              <w:t>resta</w:t>
+            </w:r>
+            <w:r>
+              <w:rPr>
+                <w:rFonts w:ascii="Times New Roman" w:hAnsi="Times New Roman" w:cs="Times New Roman"/>
+                <w:sz w:val="24"/>
+                <w:szCs w:val="24"/>
+              </w:rPr>
+              <w:t xml:space="preserve"> de los 2 números enteros.</w:t>
             </w:r>
           </w:p>
         </w:tc>
@@ -3085,7 +3030,7 @@
       <w:tr>
         <w:tc>
           <w:tcPr>
-            <w:tcW w:w="2263" w:type="dxa"/>
+            <w:tcW w:w="1296" w:type="dxa"/>
           </w:tcPr>
           <w:p>
             <w:pPr>
@@ -3098,47 +3043,19 @@
                 <w:szCs w:val="24"/>
               </w:rPr>
             </w:pPr>
-            <w:proofErr w:type="spellStart"/>
             <w:r>
               <w:rPr>
                 <w:rFonts w:ascii="Times New Roman" w:hAnsi="Times New Roman" w:cs="Times New Roman"/>
                 <w:sz w:val="24"/>
                 <w:szCs w:val="24"/>
               </w:rPr>
-              <w:t>type</w:t>
-            </w:r>
-            <w:proofErr w:type="spellEnd"/>
-            <w:r>
-              <w:rPr>
-                <w:rFonts w:ascii="Times New Roman" w:hAnsi="Times New Roman" w:cs="Times New Roman"/>
-                <w:sz w:val="24"/>
-                <w:szCs w:val="24"/>
-              </w:rPr>
-              <w:t xml:space="preserve"> “</w:t>
-            </w:r>
-            <w:proofErr w:type="spellStart"/>
-            <w:r>
-              <w:rPr>
-                <w:rFonts w:ascii="Times New Roman" w:hAnsi="Times New Roman" w:cs="Times New Roman"/>
-                <w:sz w:val="24"/>
-                <w:szCs w:val="24"/>
-              </w:rPr>
-              <w:t>number</w:t>
-            </w:r>
-            <w:proofErr w:type="spellEnd"/>
-            <w:r>
-              <w:rPr>
-                <w:rFonts w:ascii="Times New Roman" w:hAnsi="Times New Roman" w:cs="Times New Roman"/>
-                <w:sz w:val="24"/>
-                <w:szCs w:val="24"/>
-              </w:rPr>
-              <w:t>”</w:t>
+              <w:t xml:space="preserve">Multiplicar </w:t>
             </w:r>
           </w:p>
         </w:tc>
         <w:tc>
           <w:tcPr>
-            <w:tcW w:w="7089" w:type="dxa"/>
+            <w:tcW w:w="1556" w:type="dxa"/>
           </w:tcPr>
           <w:p>
             <w:pPr>
@@ -3153,19 +3070,52 @@
             </w:pPr>
             <w:r>
               <w:rPr>
-                <w:rFonts w:ascii="Arial" w:hAnsi="Arial" w:cs="Arial"/>
-                <w:color w:val="222222"/>
-                <w:shd w:val="clear" w:color="auto" w:fill="FFFFFF"/>
-              </w:rPr>
-              <w:t>R</w:t>
+                <w:rFonts w:ascii="Times New Roman" w:hAnsi="Times New Roman" w:cs="Times New Roman"/>
+                <w:sz w:val="24"/>
+                <w:szCs w:val="24"/>
+              </w:rPr>
+              <w:t>Button</w:t>
+            </w:r>
+          </w:p>
+        </w:tc>
+        <w:tc>
+          <w:tcPr>
+            <w:tcW w:w="6500" w:type="dxa"/>
+          </w:tcPr>
+          <w:p>
+            <w:pPr>
+              <w:tabs>
+                <w:tab w:val="left" w:pos="7830"/>
+              </w:tabs>
+              <w:rPr>
+                <w:rFonts w:ascii="Times New Roman" w:hAnsi="Times New Roman" w:cs="Times New Roman"/>
+                <w:sz w:val="24"/>
+                <w:szCs w:val="24"/>
+              </w:rPr>
+            </w:pPr>
+            <w:r>
+              <w:rPr>
+                <w:rFonts w:ascii="Times New Roman" w:hAnsi="Times New Roman" w:cs="Times New Roman"/>
+                <w:sz w:val="24"/>
+                <w:szCs w:val="24"/>
+              </w:rPr>
+              <w:t xml:space="preserve">Realiza la </w:t>
             </w:r>
             <w:r>
               <w:rPr>
-                <w:rFonts w:ascii="Arial" w:hAnsi="Arial" w:cs="Arial"/>
-                <w:color w:val="222222"/>
-                <w:shd w:val="clear" w:color="auto" w:fill="FFFFFF"/>
-              </w:rPr>
-              <w:t>epresenta un campo para la entrada de un número.</w:t>
+                <w:rFonts w:ascii="Times New Roman" w:hAnsi="Times New Roman" w:cs="Times New Roman"/>
+                <w:sz w:val="24"/>
+                <w:szCs w:val="24"/>
+              </w:rPr>
+              <w:t>multiplicación</w:t>
+            </w:r>
+            <w:r>
+              <w:rPr>
+                <w:rFonts w:ascii="Times New Roman" w:hAnsi="Times New Roman" w:cs="Times New Roman"/>
+                <w:sz w:val="24"/>
+                <w:szCs w:val="24"/>
+              </w:rPr>
+              <w:t xml:space="preserve"> de los 2 números enteros.</w:t>
             </w:r>
           </w:p>
         </w:tc>
@@ -3173,7 +3123,7 @@
       <w:tr>
         <w:tc>
           <w:tcPr>
-            <w:tcW w:w="2263" w:type="dxa"/>
+            <w:tcW w:w="1296" w:type="dxa"/>
           </w:tcPr>
           <w:p>
             <w:pPr>
@@ -3192,13 +3142,13 @@
                 <w:sz w:val="24"/>
                 <w:szCs w:val="24"/>
               </w:rPr>
-              <w:t>id = “”</w:t>
+              <w:t>Dividir</w:t>
             </w:r>
           </w:p>
         </w:tc>
         <w:tc>
           <w:tcPr>
-            <w:tcW w:w="7089" w:type="dxa"/>
+            <w:tcW w:w="1556" w:type="dxa"/>
           </w:tcPr>
           <w:p>
             <w:pPr>
@@ -3217,23 +3167,13 @@
                 <w:sz w:val="24"/>
                 <w:szCs w:val="24"/>
               </w:rPr>
-              <w:t>El atributo global id define un identificador único</w:t>
-            </w:r>
-            <w:r>
-              <w:rPr>
-                <w:rFonts w:ascii="Times New Roman" w:hAnsi="Times New Roman" w:cs="Times New Roman"/>
-                <w:sz w:val="24"/>
-                <w:szCs w:val="24"/>
-              </w:rPr>
-              <w:t>.</w:t>
+              <w:t>Button</w:t>
             </w:r>
           </w:p>
         </w:tc>
-      </w:tr>
-      <w:tr>
         <w:tc>
           <w:tcPr>
-            <w:tcW w:w="2263" w:type="dxa"/>
+            <w:tcW w:w="6500" w:type="dxa"/>
           </w:tcPr>
           <w:p>
             <w:pPr>
@@ -3246,66 +3186,13 @@
                 <w:szCs w:val="24"/>
               </w:rPr>
             </w:pPr>
-            <w:proofErr w:type="spellStart"/>
             <w:r>
               <w:rPr>
                 <w:rFonts w:ascii="Times New Roman" w:hAnsi="Times New Roman" w:cs="Times New Roman"/>
                 <w:sz w:val="24"/>
                 <w:szCs w:val="24"/>
               </w:rPr>
-              <w:t>type</w:t>
-            </w:r>
-            <w:proofErr w:type="spellEnd"/>
-            <w:r>
-              <w:rPr>
-                <w:rFonts w:ascii="Times New Roman" w:hAnsi="Times New Roman" w:cs="Times New Roman"/>
-                <w:sz w:val="24"/>
-                <w:szCs w:val="24"/>
-              </w:rPr>
-              <w:t xml:space="preserve"> “</w:t>
-            </w:r>
-            <w:proofErr w:type="spellStart"/>
-            <w:r>
-              <w:rPr>
-                <w:rFonts w:ascii="Times New Roman" w:hAnsi="Times New Roman" w:cs="Times New Roman"/>
-                <w:sz w:val="24"/>
-                <w:szCs w:val="24"/>
-              </w:rPr>
-              <w:t>button</w:t>
-            </w:r>
-            <w:proofErr w:type="spellEnd"/>
-            <w:r>
-              <w:rPr>
-                <w:rFonts w:ascii="Times New Roman" w:hAnsi="Times New Roman" w:cs="Times New Roman"/>
-                <w:sz w:val="24"/>
-                <w:szCs w:val="24"/>
-              </w:rPr>
-              <w:t>”</w:t>
-            </w:r>
-          </w:p>
-        </w:tc>
-        <w:tc>
-          <w:tcPr>
-            <w:tcW w:w="7089" w:type="dxa"/>
-          </w:tcPr>
-          <w:p>
-            <w:pPr>
-              <w:tabs>
-                <w:tab w:val="left" w:pos="7830"/>
-              </w:tabs>
-              <w:rPr>
-                <w:rFonts w:ascii="Times New Roman" w:hAnsi="Times New Roman" w:cs="Times New Roman"/>
-                <w:sz w:val="24"/>
-                <w:szCs w:val="24"/>
-              </w:rPr>
-            </w:pPr>
-            <w:r>
-              <w:rPr>
-                <w:rFonts w:ascii="Times New Roman" w:hAnsi="Times New Roman" w:cs="Times New Roman"/>
-                <w:sz w:val="24"/>
-                <w:szCs w:val="24"/>
-              </w:rPr>
-              <w:t>R</w:t>
+              <w:t xml:space="preserve">Realiza la </w:t>
             </w:r>
             <w:r>
               <w:rPr>
@@ -3313,7 +3200,7 @@
                 <w:sz w:val="24"/>
                 <w:szCs w:val="24"/>
               </w:rPr>
-              <w:t>epresenta un botón sin una acción predefinida asociada</w:t>
+              <w:t>división</w:t>
             </w:r>
             <w:r>
               <w:rPr>
@@ -3321,535 +3208,7 @@
                 <w:sz w:val="24"/>
                 <w:szCs w:val="24"/>
               </w:rPr>
-              <w:t>.</w:t>
-            </w:r>
-          </w:p>
-        </w:tc>
-      </w:tr>
-      <w:tr>
-        <w:tc>
-          <w:tcPr>
-            <w:tcW w:w="2263" w:type="dxa"/>
-          </w:tcPr>
-          <w:p>
-            <w:pPr>
-              <w:tabs>
-                <w:tab w:val="left" w:pos="7830"/>
-              </w:tabs>
-              <w:rPr>
-                <w:rFonts w:ascii="Times New Roman" w:hAnsi="Times New Roman" w:cs="Times New Roman"/>
-                <w:sz w:val="24"/>
-                <w:szCs w:val="24"/>
-              </w:rPr>
-            </w:pPr>
-            <w:proofErr w:type="spellStart"/>
-            <w:r>
-              <w:rPr>
-                <w:rFonts w:ascii="Times New Roman" w:hAnsi="Times New Roman" w:cs="Times New Roman"/>
-                <w:sz w:val="24"/>
-                <w:szCs w:val="24"/>
-              </w:rPr>
-              <w:t>oneclick</w:t>
-            </w:r>
-            <w:proofErr w:type="spellEnd"/>
-            <w:r>
-              <w:rPr>
-                <w:rFonts w:ascii="Times New Roman" w:hAnsi="Times New Roman" w:cs="Times New Roman"/>
-                <w:sz w:val="24"/>
-                <w:szCs w:val="24"/>
-              </w:rPr>
-              <w:t>=””</w:t>
-            </w:r>
-          </w:p>
-        </w:tc>
-        <w:tc>
-          <w:tcPr>
-            <w:tcW w:w="7089" w:type="dxa"/>
-          </w:tcPr>
-          <w:p>
-            <w:pPr>
-              <w:tabs>
-                <w:tab w:val="left" w:pos="7830"/>
-              </w:tabs>
-              <w:rPr>
-                <w:rFonts w:ascii="Times New Roman" w:hAnsi="Times New Roman" w:cs="Times New Roman"/>
-                <w:sz w:val="24"/>
-                <w:szCs w:val="24"/>
-              </w:rPr>
-            </w:pPr>
-            <w:r>
-              <w:rPr>
-                <w:rFonts w:ascii="Times New Roman" w:hAnsi="Times New Roman" w:cs="Times New Roman"/>
-                <w:sz w:val="24"/>
-                <w:szCs w:val="24"/>
-              </w:rPr>
-              <w:t xml:space="preserve">Se ejecuta cuando damos </w:t>
-            </w:r>
-            <w:proofErr w:type="spellStart"/>
-            <w:r>
-              <w:rPr>
-                <w:rFonts w:ascii="Times New Roman" w:hAnsi="Times New Roman" w:cs="Times New Roman"/>
-                <w:sz w:val="24"/>
-                <w:szCs w:val="24"/>
-              </w:rPr>
-              <w:t>click</w:t>
-            </w:r>
-            <w:proofErr w:type="spellEnd"/>
-            <w:r>
-              <w:rPr>
-                <w:rFonts w:ascii="Times New Roman" w:hAnsi="Times New Roman" w:cs="Times New Roman"/>
-                <w:sz w:val="24"/>
-                <w:szCs w:val="24"/>
-              </w:rPr>
-              <w:t xml:space="preserve"> a un elemento del DOM en nuestro sitio, no necesariamente este debe ser un </w:t>
-            </w:r>
-            <w:r>
-              <w:rPr>
-                <w:rFonts w:ascii="Times New Roman" w:hAnsi="Times New Roman" w:cs="Times New Roman"/>
-                <w:sz w:val="24"/>
-                <w:szCs w:val="24"/>
-              </w:rPr>
-              <w:t>botón.</w:t>
-            </w:r>
-          </w:p>
-        </w:tc>
-      </w:tr>
-      <w:tr>
-        <w:tc>
-          <w:tcPr>
-            <w:tcW w:w="2263" w:type="dxa"/>
-          </w:tcPr>
-          <w:p>
-            <w:pPr>
-              <w:tabs>
-                <w:tab w:val="left" w:pos="7830"/>
-              </w:tabs>
-              <w:rPr>
-                <w:rFonts w:ascii="Times New Roman" w:hAnsi="Times New Roman" w:cs="Times New Roman"/>
-                <w:sz w:val="24"/>
-                <w:szCs w:val="24"/>
-              </w:rPr>
-            </w:pPr>
-            <w:proofErr w:type="spellStart"/>
-            <w:r>
-              <w:rPr>
-                <w:rFonts w:ascii="Times New Roman" w:hAnsi="Times New Roman" w:cs="Times New Roman"/>
-                <w:sz w:val="24"/>
-                <w:szCs w:val="24"/>
-              </w:rPr>
-              <w:t>value</w:t>
-            </w:r>
-            <w:proofErr w:type="spellEnd"/>
-            <w:r>
-              <w:rPr>
-                <w:rFonts w:ascii="Times New Roman" w:hAnsi="Times New Roman" w:cs="Times New Roman"/>
-                <w:sz w:val="24"/>
-                <w:szCs w:val="24"/>
-              </w:rPr>
-              <w:t>=””</w:t>
-            </w:r>
-          </w:p>
-        </w:tc>
-        <w:tc>
-          <w:tcPr>
-            <w:tcW w:w="7089" w:type="dxa"/>
-          </w:tcPr>
-          <w:p>
-            <w:pPr>
-              <w:tabs>
-                <w:tab w:val="left" w:pos="7830"/>
-              </w:tabs>
-              <w:rPr>
-                <w:rFonts w:ascii="Times New Roman" w:hAnsi="Times New Roman" w:cs="Times New Roman"/>
-                <w:sz w:val="24"/>
-                <w:szCs w:val="24"/>
-              </w:rPr>
-            </w:pPr>
-            <w:r>
-              <w:rPr>
-                <w:rFonts w:ascii="Times New Roman" w:hAnsi="Times New Roman" w:cs="Times New Roman"/>
-                <w:sz w:val="24"/>
-                <w:szCs w:val="24"/>
-              </w:rPr>
-              <w:t>P</w:t>
-            </w:r>
-            <w:r>
-              <w:rPr>
-                <w:rFonts w:ascii="Times New Roman" w:hAnsi="Times New Roman" w:cs="Times New Roman"/>
-                <w:sz w:val="24"/>
-                <w:szCs w:val="24"/>
-              </w:rPr>
-              <w:t>ermite establecer el texto que muestra el botón</w:t>
-            </w:r>
-          </w:p>
-        </w:tc>
-      </w:tr>
-      <w:tr>
-        <w:tc>
-          <w:tcPr>
-            <w:tcW w:w="2263" w:type="dxa"/>
-          </w:tcPr>
-          <w:p>
-            <w:pPr>
-              <w:tabs>
-                <w:tab w:val="left" w:pos="7830"/>
-              </w:tabs>
-              <w:rPr>
-                <w:rFonts w:ascii="Times New Roman" w:hAnsi="Times New Roman" w:cs="Times New Roman"/>
-                <w:sz w:val="24"/>
-                <w:szCs w:val="24"/>
-              </w:rPr>
-            </w:pPr>
-            <w:r>
-              <w:rPr>
-                <w:rFonts w:ascii="Times New Roman" w:hAnsi="Times New Roman" w:cs="Times New Roman"/>
-                <w:sz w:val="24"/>
-                <w:szCs w:val="24"/>
-              </w:rPr>
-              <w:t>&lt;</w:t>
-            </w:r>
-            <w:r>
-              <w:rPr>
-                <w:rFonts w:ascii="Times New Roman" w:hAnsi="Times New Roman" w:cs="Times New Roman"/>
-                <w:sz w:val="24"/>
-                <w:szCs w:val="24"/>
-              </w:rPr>
-              <w:t>script</w:t>
-            </w:r>
-            <w:r>
-              <w:rPr>
-                <w:rFonts w:ascii="Times New Roman" w:hAnsi="Times New Roman" w:cs="Times New Roman"/>
-                <w:sz w:val="24"/>
-                <w:szCs w:val="24"/>
-              </w:rPr>
-              <w:t>&gt;&lt;/</w:t>
-            </w:r>
-            <w:r>
-              <w:rPr>
-                <w:rFonts w:ascii="Times New Roman" w:hAnsi="Times New Roman" w:cs="Times New Roman"/>
-                <w:sz w:val="24"/>
-                <w:szCs w:val="24"/>
-              </w:rPr>
-              <w:t>script</w:t>
-            </w:r>
-            <w:r>
-              <w:rPr>
-                <w:rFonts w:ascii="Times New Roman" w:hAnsi="Times New Roman" w:cs="Times New Roman"/>
-                <w:sz w:val="24"/>
-                <w:szCs w:val="24"/>
-              </w:rPr>
-              <w:t>&gt;</w:t>
-            </w:r>
-          </w:p>
-        </w:tc>
-        <w:tc>
-          <w:tcPr>
-            <w:tcW w:w="7089" w:type="dxa"/>
-          </w:tcPr>
-          <w:p>
-            <w:pPr>
-              <w:tabs>
-                <w:tab w:val="left" w:pos="7830"/>
-              </w:tabs>
-              <w:rPr>
-                <w:rFonts w:ascii="Times New Roman" w:hAnsi="Times New Roman" w:cs="Times New Roman"/>
-                <w:sz w:val="24"/>
-                <w:szCs w:val="24"/>
-              </w:rPr>
-            </w:pPr>
-            <w:r>
-              <w:rPr>
-                <w:rFonts w:ascii="Times New Roman" w:hAnsi="Times New Roman" w:cs="Times New Roman"/>
-                <w:sz w:val="24"/>
-                <w:szCs w:val="24"/>
-              </w:rPr>
-              <w:t>P</w:t>
-            </w:r>
-            <w:r>
-              <w:rPr>
-                <w:rFonts w:ascii="Times New Roman" w:hAnsi="Times New Roman" w:cs="Times New Roman"/>
-                <w:sz w:val="24"/>
-                <w:szCs w:val="24"/>
-              </w:rPr>
-              <w:t>ermite la inserción de códigos script, como puede ser JavaScript en un documento web del lado del cliente</w:t>
-            </w:r>
-            <w:r>
-              <w:rPr>
-                <w:rFonts w:ascii="Times New Roman" w:hAnsi="Times New Roman" w:cs="Times New Roman"/>
-                <w:sz w:val="24"/>
-                <w:szCs w:val="24"/>
-              </w:rPr>
-              <w:t>.</w:t>
-            </w:r>
-          </w:p>
-        </w:tc>
-      </w:tr>
-      <w:tr>
-        <w:tc>
-          <w:tcPr>
-            <w:tcW w:w="2263" w:type="dxa"/>
-          </w:tcPr>
-          <w:p>
-            <w:pPr>
-              <w:tabs>
-                <w:tab w:val="left" w:pos="7830"/>
-              </w:tabs>
-              <w:rPr>
-                <w:rFonts w:ascii="Times New Roman" w:hAnsi="Times New Roman" w:cs="Times New Roman"/>
-                <w:sz w:val="24"/>
-                <w:szCs w:val="24"/>
-              </w:rPr>
-            </w:pPr>
-            <w:proofErr w:type="spellStart"/>
-            <w:r>
-              <w:rPr>
-                <w:rFonts w:ascii="Times New Roman" w:hAnsi="Times New Roman" w:cs="Times New Roman"/>
-                <w:sz w:val="24"/>
-                <w:szCs w:val="24"/>
-              </w:rPr>
-              <w:t>var</w:t>
-            </w:r>
-            <w:proofErr w:type="spellEnd"/>
-          </w:p>
-        </w:tc>
-        <w:tc>
-          <w:tcPr>
-            <w:tcW w:w="7089" w:type="dxa"/>
-          </w:tcPr>
-          <w:p>
-            <w:pPr>
-              <w:tabs>
-                <w:tab w:val="left" w:pos="7830"/>
-              </w:tabs>
-              <w:rPr>
-                <w:rFonts w:ascii="Times New Roman" w:hAnsi="Times New Roman" w:cs="Times New Roman"/>
-                <w:sz w:val="24"/>
-                <w:szCs w:val="24"/>
-              </w:rPr>
-            </w:pPr>
-            <w:r>
-              <w:rPr>
-                <w:rFonts w:ascii="Times New Roman" w:hAnsi="Times New Roman" w:cs="Times New Roman"/>
-                <w:color w:val="222222"/>
-                <w:sz w:val="24"/>
-                <w:szCs w:val="24"/>
-                <w:shd w:val="clear" w:color="auto" w:fill="FFFFFF"/>
-              </w:rPr>
-              <w:t>Tipos de variables</w:t>
-            </w:r>
-            <w:r>
-              <w:rPr>
-                <w:rFonts w:ascii="Times New Roman" w:hAnsi="Times New Roman" w:cs="Times New Roman"/>
-                <w:color w:val="222222"/>
-                <w:sz w:val="24"/>
-                <w:szCs w:val="24"/>
-                <w:shd w:val="clear" w:color="auto" w:fill="FFFFFF"/>
-              </w:rPr>
-              <w:t>.</w:t>
-            </w:r>
-          </w:p>
-        </w:tc>
-      </w:tr>
-      <w:tr>
-        <w:tc>
-          <w:tcPr>
-            <w:tcW w:w="2263" w:type="dxa"/>
-          </w:tcPr>
-          <w:p>
-            <w:pPr>
-              <w:tabs>
-                <w:tab w:val="left" w:pos="7830"/>
-              </w:tabs>
-              <w:rPr>
-                <w:rFonts w:ascii="Times New Roman" w:hAnsi="Times New Roman" w:cs="Times New Roman"/>
-                <w:sz w:val="24"/>
-                <w:szCs w:val="24"/>
-              </w:rPr>
-            </w:pPr>
-            <w:proofErr w:type="spellStart"/>
-            <w:r>
-              <w:rPr>
-                <w:rFonts w:ascii="Times New Roman" w:hAnsi="Times New Roman" w:cs="Times New Roman"/>
-                <w:sz w:val="24"/>
-                <w:szCs w:val="24"/>
-              </w:rPr>
-              <w:t>function</w:t>
-            </w:r>
-            <w:proofErr w:type="spellEnd"/>
-          </w:p>
-        </w:tc>
-        <w:tc>
-          <w:tcPr>
-            <w:tcW w:w="7089" w:type="dxa"/>
-          </w:tcPr>
-          <w:p>
-            <w:pPr>
-              <w:tabs>
-                <w:tab w:val="left" w:pos="7830"/>
-              </w:tabs>
-              <w:rPr>
-                <w:rFonts w:ascii="Times New Roman" w:hAnsi="Times New Roman" w:cs="Times New Roman"/>
-                <w:sz w:val="24"/>
-                <w:szCs w:val="24"/>
-              </w:rPr>
-            </w:pPr>
-            <w:r>
-              <w:rPr>
-                <w:rFonts w:ascii="Times New Roman" w:hAnsi="Times New Roman" w:cs="Times New Roman"/>
-                <w:sz w:val="24"/>
-                <w:szCs w:val="24"/>
-              </w:rPr>
-              <w:t>El concepto es el mismo que con las variables, a las que se les asigna un nombre único para poder utilizarlas dentro del código.</w:t>
-            </w:r>
-          </w:p>
-        </w:tc>
-      </w:tr>
-      <w:tr>
-        <w:tc>
-          <w:tcPr>
-            <w:tcW w:w="2263" w:type="dxa"/>
-          </w:tcPr>
-          <w:p>
-            <w:pPr>
-              <w:tabs>
-                <w:tab w:val="left" w:pos="7830"/>
-              </w:tabs>
-              <w:rPr>
-                <w:rFonts w:ascii="Times New Roman" w:hAnsi="Times New Roman" w:cs="Times New Roman"/>
-                <w:sz w:val="24"/>
-                <w:szCs w:val="24"/>
-              </w:rPr>
-            </w:pPr>
-            <w:proofErr w:type="spellStart"/>
-            <w:r>
-              <w:rPr>
-                <w:rFonts w:ascii="Times New Roman" w:hAnsi="Times New Roman" w:cs="Times New Roman"/>
-                <w:sz w:val="24"/>
-                <w:szCs w:val="24"/>
-              </w:rPr>
-              <w:t>if</w:t>
-            </w:r>
-            <w:proofErr w:type="spellEnd"/>
-            <w:r>
-              <w:rPr>
-                <w:rFonts w:ascii="Times New Roman" w:hAnsi="Times New Roman" w:cs="Times New Roman"/>
-                <w:sz w:val="24"/>
-                <w:szCs w:val="24"/>
-              </w:rPr>
-              <w:t>(){}</w:t>
-            </w:r>
-          </w:p>
-        </w:tc>
-        <w:tc>
-          <w:tcPr>
-            <w:tcW w:w="7089" w:type="dxa"/>
-          </w:tcPr>
-          <w:p>
-            <w:pPr>
-              <w:tabs>
-                <w:tab w:val="left" w:pos="7830"/>
-              </w:tabs>
-              <w:rPr>
-                <w:rFonts w:ascii="Times New Roman" w:hAnsi="Times New Roman" w:cs="Times New Roman"/>
-                <w:sz w:val="24"/>
-                <w:szCs w:val="24"/>
-              </w:rPr>
-            </w:pPr>
-            <w:r>
-              <w:rPr>
-                <w:rFonts w:ascii="Times New Roman" w:hAnsi="Times New Roman" w:cs="Times New Roman"/>
-                <w:sz w:val="24"/>
-                <w:szCs w:val="24"/>
-              </w:rPr>
-              <w:t>se utiliza para evaluar una expresión condiciona</w:t>
-            </w:r>
-            <w:r>
-              <w:rPr>
-                <w:rFonts w:ascii="Times New Roman" w:hAnsi="Times New Roman" w:cs="Times New Roman"/>
-                <w:sz w:val="24"/>
-                <w:szCs w:val="24"/>
-              </w:rPr>
-              <w:t>l.</w:t>
-            </w:r>
-          </w:p>
-        </w:tc>
-      </w:tr>
-      <w:tr>
-        <w:tc>
-          <w:tcPr>
-            <w:tcW w:w="2263" w:type="dxa"/>
-          </w:tcPr>
-          <w:p>
-            <w:pPr>
-              <w:tabs>
-                <w:tab w:val="left" w:pos="7830"/>
-              </w:tabs>
-              <w:rPr>
-                <w:rFonts w:ascii="Times New Roman" w:hAnsi="Times New Roman" w:cs="Times New Roman"/>
-                <w:sz w:val="24"/>
-                <w:szCs w:val="24"/>
-              </w:rPr>
-            </w:pPr>
-            <w:proofErr w:type="spellStart"/>
-            <w:r>
-              <w:rPr>
-                <w:rFonts w:ascii="Times New Roman" w:hAnsi="Times New Roman" w:cs="Times New Roman"/>
-                <w:sz w:val="24"/>
-                <w:szCs w:val="24"/>
-              </w:rPr>
-              <w:t>else</w:t>
-            </w:r>
-            <w:proofErr w:type="spellEnd"/>
-            <w:r>
-              <w:rPr>
-                <w:rFonts w:ascii="Times New Roman" w:hAnsi="Times New Roman" w:cs="Times New Roman"/>
-                <w:sz w:val="24"/>
-                <w:szCs w:val="24"/>
-              </w:rPr>
-              <w:t>{}</w:t>
-            </w:r>
-          </w:p>
-        </w:tc>
-        <w:tc>
-          <w:tcPr>
-            <w:tcW w:w="7089" w:type="dxa"/>
-          </w:tcPr>
-          <w:p>
-            <w:pPr>
-              <w:tabs>
-                <w:tab w:val="left" w:pos="7830"/>
-              </w:tabs>
-              <w:rPr>
-                <w:rFonts w:ascii="Times New Roman" w:hAnsi="Times New Roman" w:cs="Times New Roman"/>
-                <w:sz w:val="24"/>
-                <w:szCs w:val="24"/>
-              </w:rPr>
-            </w:pPr>
-            <w:r>
-              <w:rPr>
-                <w:rFonts w:ascii="Times New Roman" w:hAnsi="Times New Roman" w:cs="Times New Roman"/>
-                <w:sz w:val="24"/>
-                <w:szCs w:val="24"/>
-              </w:rPr>
-              <w:t xml:space="preserve">Es la contraparte de un </w:t>
-            </w:r>
-            <w:proofErr w:type="spellStart"/>
-            <w:r>
-              <w:rPr>
-                <w:rFonts w:ascii="Times New Roman" w:hAnsi="Times New Roman" w:cs="Times New Roman"/>
-                <w:sz w:val="24"/>
-                <w:szCs w:val="24"/>
-              </w:rPr>
-              <w:t>if</w:t>
-            </w:r>
-            <w:proofErr w:type="spellEnd"/>
-            <w:r>
-              <w:rPr>
-                <w:rFonts w:ascii="Times New Roman" w:hAnsi="Times New Roman" w:cs="Times New Roman"/>
-                <w:sz w:val="24"/>
-                <w:szCs w:val="24"/>
-              </w:rPr>
-              <w:t>(){}.</w:t>
+              <w:t xml:space="preserve"> de los 2 números enteros.</w:t>
             </w:r>
           </w:p>
         </w:tc>
@@ -3868,16 +3227,6 @@
           <w:szCs w:val="24"/>
         </w:rPr>
       </w:pPr>
-      <w:r>
-        <w:rPr>
-          <w:rFonts w:ascii="Times New Roman" w:hAnsi="Times New Roman" w:cs="Times New Roman"/>
-          <w:b/>
-          <w:bCs/>
-          <w:sz w:val="24"/>
-          <w:szCs w:val="24"/>
-        </w:rPr>
-        <w:t>Código</w:t>
-      </w:r>
     </w:p>
     <w:p>
       <w:pPr>
@@ -3885,6 +3234,30 @@
           <w:tab w:val="left" w:pos="7830"/>
         </w:tabs>
         <w:rPr>
+          <w:rFonts w:ascii="Times New Roman" w:hAnsi="Times New Roman" w:cs="Times New Roman"/>
+          <w:b/>
+          <w:bCs/>
+          <w:sz w:val="24"/>
+          <w:szCs w:val="24"/>
+        </w:rPr>
+      </w:pPr>
+      <w:r>
+        <w:rPr>
+          <w:rFonts w:ascii="Times New Roman" w:hAnsi="Times New Roman" w:cs="Times New Roman"/>
+          <w:b/>
+          <w:bCs/>
+          <w:sz w:val="24"/>
+          <w:szCs w:val="24"/>
+        </w:rPr>
+        <w:t>Código</w:t>
+      </w:r>
+    </w:p>
+    <w:p>
+      <w:pPr>
+        <w:tabs>
+          <w:tab w:val="left" w:pos="7830"/>
+        </w:tabs>
+        <w:rPr>
           <w:noProof/>
         </w:rPr>
       </w:pPr>
@@ -3893,7 +3266,7 @@
           <w:noProof/>
         </w:rPr>
         <w:drawing>
-          <wp:inline distT="0" distB="0" distL="0" distR="0" wp14:anchorId="5DE108D7" wp14:editId="37EADE9A">
+          <wp:inline distT="0" distB="0" distL="0" distR="0" wp14:anchorId="4A491738" wp14:editId="710CA3E5">
             <wp:extent cx="5944870" cy="3342640"/>
             <wp:effectExtent l="0" t="0" r="0" b="0"/>
             <wp:docPr id="25" name="Imagen 25"/>
@@ -3956,8 +3329,9 @@
         <w:rPr>
           <w:noProof/>
         </w:rPr>
+        <w:lastRenderedPageBreak/>
         <w:drawing>
-          <wp:inline distT="0" distB="0" distL="0" distR="0" wp14:anchorId="06935677" wp14:editId="3C30B6A5">
+          <wp:inline distT="0" distB="0" distL="0" distR="0" wp14:anchorId="0CF87F42" wp14:editId="3436AC38">
             <wp:extent cx="5944870" cy="3342640"/>
             <wp:effectExtent l="0" t="0" r="0" b="0"/>
             <wp:docPr id="26" name="Imagen 26"/>
@@ -4006,7 +3380,7 @@
           <w:noProof/>
         </w:rPr>
         <w:drawing>
-          <wp:anchor distT="0" distB="0" distL="114300" distR="114300" simplePos="0" relativeHeight="251689984" behindDoc="0" locked="0" layoutInCell="1" allowOverlap="1" wp14:anchorId="0258117A">
+          <wp:anchor distT="0" distB="0" distL="114300" distR="114300" simplePos="0" relativeHeight="251689984" behindDoc="0" locked="0" layoutInCell="1" allowOverlap="1" wp14:anchorId="30799E63" wp14:editId="44BDFEBA">
             <wp:simplePos x="0" y="0"/>
             <wp:positionH relativeFrom="margin">
               <wp:align>right</wp:align>
@@ -4092,8 +3466,9 @@
         <w:rPr>
           <w:noProof/>
         </w:rPr>
+        <w:lastRenderedPageBreak/>
         <w:drawing>
-          <wp:inline distT="0" distB="0" distL="0" distR="0" wp14:anchorId="0C631443" wp14:editId="57F0A9E4">
+          <wp:inline distT="0" distB="0" distL="0" distR="0" wp14:anchorId="47E1F957" wp14:editId="43275B4B">
             <wp:extent cx="5944870" cy="3342640"/>
             <wp:effectExtent l="0" t="0" r="0" b="0"/>
             <wp:docPr id="28" name="Imagen 28"/>
@@ -4336,7 +3711,7 @@
           <w:noProof/>
         </w:rPr>
         <w:drawing>
-          <wp:inline distT="0" distB="0" distL="0" distR="0" wp14:anchorId="12E182C3" wp14:editId="6F2186D1">
+          <wp:inline distT="0" distB="0" distL="0" distR="0" wp14:anchorId="57E61A2C" wp14:editId="3186E03A">
             <wp:extent cx="4521507" cy="2449602"/>
             <wp:effectExtent l="0" t="0" r="0" b="8255"/>
             <wp:docPr id="29" name="Imagen 29"/>

</xml_diff>